<commit_message>
Update Code Comments and Report
</commit_message>
<xml_diff>
--- a/Report.docx
+++ b/Report.docx
@@ -1676,35 +1676,7 @@
           <w:sz w:val="24"/>
           <w:szCs w:val="24"/>
         </w:rPr>
-        <w:t>Yes</w:t>
-      </w:r>
-      <w:r>
-        <w:rPr>
-          <w:sz w:val="24"/>
-          <w:szCs w:val="24"/>
-        </w:rPr>
-        <w:t>.</w:t>
-      </w:r>
-      <w:r>
-        <w:rPr>
-          <w:sz w:val="24"/>
-          <w:szCs w:val="24"/>
-        </w:rPr>
-        <w:t xml:space="preserve"> </w:t>
-      </w:r>
-      <w:r>
-        <w:rPr>
-          <w:sz w:val="24"/>
-          <w:szCs w:val="24"/>
-        </w:rPr>
-        <w:t>I</w:t>
-      </w:r>
-      <w:r>
-        <w:rPr>
-          <w:sz w:val="24"/>
-          <w:szCs w:val="24"/>
-        </w:rPr>
-        <w:t xml:space="preserve">t does follow </w:t>
+        <w:t xml:space="preserve">Yes. It does follow </w:t>
       </w:r>
       <w:proofErr w:type="spellStart"/>
       <w:r>
@@ -1720,42 +1692,7 @@
           <w:sz w:val="24"/>
           <w:szCs w:val="24"/>
         </w:rPr>
-        <w:t xml:space="preserve"> law approximat</w:t>
-      </w:r>
-      <w:r>
-        <w:rPr>
-          <w:sz w:val="24"/>
-          <w:szCs w:val="24"/>
-        </w:rPr>
-        <w:t>e</w:t>
-      </w:r>
-      <w:r>
-        <w:rPr>
-          <w:sz w:val="24"/>
-          <w:szCs w:val="24"/>
-        </w:rPr>
-        <w:t xml:space="preserve">ly. We can see that in </w:t>
-      </w:r>
-      <w:r>
-        <w:rPr>
-          <w:sz w:val="24"/>
-          <w:szCs w:val="24"/>
-        </w:rPr>
-        <w:t>c</w:t>
-      </w:r>
-      <w:r>
-        <w:rPr>
-          <w:sz w:val="24"/>
-          <w:szCs w:val="24"/>
-        </w:rPr>
-        <w:t>harts plotted for every n-gram case</w:t>
-      </w:r>
-      <w:r>
-        <w:rPr>
-          <w:sz w:val="24"/>
-          <w:szCs w:val="24"/>
-        </w:rPr>
-        <w:t xml:space="preserve"> </w:t>
+        <w:t xml:space="preserve"> law approximately. We can see that in charts plotted for every n-gram case </w:t>
       </w:r>
       <w:proofErr w:type="spellStart"/>
       <w:r>
@@ -1771,21 +1708,7 @@
           <w:sz w:val="24"/>
           <w:szCs w:val="24"/>
         </w:rPr>
-        <w:t xml:space="preserve"> for top </w:t>
-      </w:r>
-      <w:r>
-        <w:rPr>
-          <w:sz w:val="24"/>
-          <w:szCs w:val="24"/>
-        </w:rPr>
-        <w:t>5</w:t>
-      </w:r>
-      <w:r>
-        <w:rPr>
-          <w:sz w:val="24"/>
-          <w:szCs w:val="24"/>
-        </w:rPr>
-        <w:t xml:space="preserve"> </w:t>
+        <w:t xml:space="preserve"> for top 5 </w:t>
       </w:r>
       <w:proofErr w:type="spellStart"/>
       <w:r>
@@ -1809,16 +1732,6 @@
         <w:spacing w:after="150" w:line="240" w:lineRule="auto"/>
         <w:rPr>
           <w:rFonts w:eastAsia="Times New Roman" w:cstheme="minorHAnsi"/>
-          <w:sz w:val="24"/>
-          <w:szCs w:val="24"/>
-        </w:rPr>
-      </w:pPr>
-    </w:p>
-    <w:p>
-      <w:pPr>
-        <w:spacing w:after="150" w:line="240" w:lineRule="auto"/>
-        <w:rPr>
-          <w:rFonts w:eastAsia="Times New Roman" w:cstheme="minorHAnsi"/>
           <w:b/>
           <w:bCs/>
           <w:sz w:val="24"/>
@@ -2017,7 +1930,6 @@
           <w:sz w:val="24"/>
           <w:szCs w:val="24"/>
         </w:rPr>
-        <w:lastRenderedPageBreak/>
         <w:t>Q7. Report three examples based on your observation, where the tool used for tokenization did not tokenize the character sequence properly. </w:t>
       </w:r>
     </w:p>
@@ -2068,10 +1980,20 @@
       <w:r>
         <w:rPr>
           <w:rFonts w:eastAsia="Times New Roman" w:cstheme="minorHAnsi"/>
-          <w:sz w:val="24"/>
-          <w:szCs w:val="24"/>
-        </w:rPr>
-        <w:t xml:space="preserve">Query </w:t>
+          <w:b/>
+          <w:bCs/>
+          <w:sz w:val="24"/>
+          <w:szCs w:val="24"/>
+        </w:rPr>
+        <w:t>Query</w:t>
+      </w:r>
+      <w:r>
+        <w:rPr>
+          <w:rFonts w:eastAsia="Times New Roman" w:cstheme="minorHAnsi"/>
+          <w:sz w:val="24"/>
+          <w:szCs w:val="24"/>
+        </w:rPr>
+        <w:t xml:space="preserve"> </w:t>
       </w:r>
       <w:proofErr w:type="gramStart"/>
       <w:r>
@@ -2088,7 +2010,7 @@
           <w:sz w:val="24"/>
           <w:szCs w:val="24"/>
         </w:rPr>
-        <w:t>“</w:t>
+        <w:t>"</w:t>
       </w:r>
       <w:proofErr w:type="gramEnd"/>
       <w:r>
@@ -2097,8 +2019,186 @@
           <w:sz w:val="24"/>
           <w:szCs w:val="24"/>
         </w:rPr>
-        <w:t>”</w:t>
-      </w:r>
+        <w:t>Mountains and Railroad track to visit"</w:t>
+      </w:r>
+    </w:p>
+    <w:p>
+      <w:pPr>
+        <w:pStyle w:val="ListParagraph"/>
+        <w:ind w:left="0"/>
+      </w:pPr>
+      <w:r>
+        <w:t>----- Results ------</w:t>
+      </w:r>
+    </w:p>
+    <w:p>
+      <w:pPr>
+        <w:pStyle w:val="ListParagraph"/>
+        <w:ind w:left="0"/>
+      </w:pPr>
+      <w:r>
+        <w:t>1. Atkinson and Northern Railroad - 0.21829259240227494</w:t>
+      </w:r>
+      <w:r>
+        <w:t xml:space="preserve">   - Relevant</w:t>
+      </w:r>
+    </w:p>
+    <w:p>
+      <w:pPr>
+        <w:pStyle w:val="ListParagraph"/>
+        <w:ind w:left="0"/>
+      </w:pPr>
+      <w:r>
+        <w:t>2. Team track - 0.15012396424433647</w:t>
+      </w:r>
+      <w:r>
+        <w:t xml:space="preserve"> - </w:t>
+      </w:r>
+      <w:r>
+        <w:t>Relevant</w:t>
+      </w:r>
+    </w:p>
+    <w:p>
+      <w:pPr>
+        <w:pStyle w:val="ListParagraph"/>
+        <w:ind w:left="0"/>
+      </w:pPr>
+      <w:r>
+        <w:t>3. Reading Blue Mountain and Northern Railroad - 0.1395739032716952</w:t>
+      </w:r>
+      <w:r>
+        <w:t xml:space="preserve"> - </w:t>
+      </w:r>
+      <w:r>
+        <w:t>Relevant</w:t>
+      </w:r>
+    </w:p>
+    <w:p>
+      <w:pPr>
+        <w:pStyle w:val="ListParagraph"/>
+        <w:ind w:left="0"/>
+      </w:pPr>
+      <w:r>
+        <w:t xml:space="preserve">4. </w:t>
+      </w:r>
+      <w:proofErr w:type="spellStart"/>
+      <w:r>
+        <w:t>Saylyugem</w:t>
+      </w:r>
+      <w:proofErr w:type="spellEnd"/>
+      <w:r>
+        <w:t xml:space="preserve"> Mountains - 0.12850422741258666</w:t>
+      </w:r>
+      <w:r>
+        <w:t xml:space="preserve"> </w:t>
+      </w:r>
+      <w:r>
+        <w:t>- Relevant</w:t>
+      </w:r>
+    </w:p>
+    <w:p>
+      <w:pPr>
+        <w:pStyle w:val="ListParagraph"/>
+        <w:ind w:left="0"/>
+      </w:pPr>
+      <w:r>
+        <w:t>5. Deseret Power Railroad - 0.1256664623018025</w:t>
+      </w:r>
+      <w:r>
+        <w:t xml:space="preserve"> </w:t>
+      </w:r>
+      <w:r>
+        <w:t>- Relevant</w:t>
+      </w:r>
+    </w:p>
+    <w:p>
+      <w:pPr>
+        <w:pStyle w:val="ListParagraph"/>
+        <w:ind w:left="0"/>
+      </w:pPr>
+      <w:r>
+        <w:t>6. Vermont Railway - 0.12408688329027842</w:t>
+      </w:r>
+      <w:r>
+        <w:t xml:space="preserve"> </w:t>
+      </w:r>
+      <w:r>
+        <w:t>- Relevant</w:t>
+      </w:r>
+    </w:p>
+    <w:p>
+      <w:pPr>
+        <w:pStyle w:val="ListParagraph"/>
+        <w:ind w:left="0"/>
+      </w:pPr>
+      <w:r>
+        <w:t>7. Dallas, Garland and Northeastern Railroad - 0.1067411607444787</w:t>
+      </w:r>
+      <w:r>
+        <w:t xml:space="preserve">  </w:t>
+      </w:r>
+      <w:r>
+        <w:t xml:space="preserve"> - Relevant</w:t>
+      </w:r>
+    </w:p>
+    <w:p>
+      <w:pPr>
+        <w:pStyle w:val="ListParagraph"/>
+        <w:ind w:left="0"/>
+      </w:pPr>
+      <w:r>
+        <w:t>8. Charles Paine - 0.10406985747465075</w:t>
+      </w:r>
+      <w:r>
+        <w:t xml:space="preserve"> </w:t>
+      </w:r>
+      <w:r>
+        <w:t>- Relevant</w:t>
+      </w:r>
+    </w:p>
+    <w:p>
+      <w:pPr>
+        <w:pStyle w:val="ListParagraph"/>
+        <w:ind w:left="0"/>
+      </w:pPr>
+      <w:r>
+        <w:t xml:space="preserve">9. Emergency Broadcast System (album) - </w:t>
+      </w:r>
+      <w:proofErr w:type="gramStart"/>
+      <w:r>
+        <w:t>0.10162511403700963</w:t>
+      </w:r>
+      <w:r>
+        <w:t xml:space="preserve">  -</w:t>
+      </w:r>
+      <w:proofErr w:type="gramEnd"/>
+      <w:r>
+        <w:t xml:space="preserve"> Irrelevant</w:t>
+      </w:r>
+    </w:p>
+    <w:p>
+      <w:pPr>
+        <w:pStyle w:val="ListParagraph"/>
+        <w:ind w:left="0"/>
+      </w:pPr>
+      <w:r>
+        <w:t>10. Samos, Lugo - 0.09800652588437607</w:t>
+      </w:r>
+      <w:r>
+        <w:t xml:space="preserve"> </w:t>
+      </w:r>
+      <w:r>
+        <w:t>–</w:t>
+      </w:r>
+      <w:r>
+        <w:t xml:space="preserve"> Relevant</w:t>
+      </w:r>
+    </w:p>
+    <w:p>
+      <w:pPr>
+        <w:pStyle w:val="ListParagraph"/>
+        <w:ind w:left="0"/>
+      </w:pPr>
     </w:p>
     <w:p>
       <w:pPr>
@@ -2117,11 +2217,286 @@
       <w:r>
         <w:rPr>
           <w:rFonts w:eastAsia="Times New Roman" w:cstheme="minorHAnsi"/>
-          <w:sz w:val="24"/>
-          <w:szCs w:val="24"/>
-        </w:rPr>
-        <w:t xml:space="preserve">Query =  </w:t>
-      </w:r>
+          <w:b/>
+          <w:bCs/>
+          <w:sz w:val="24"/>
+          <w:szCs w:val="24"/>
+        </w:rPr>
+        <w:t>Query</w:t>
+      </w:r>
+      <w:r>
+        <w:rPr>
+          <w:rFonts w:eastAsia="Times New Roman" w:cstheme="minorHAnsi"/>
+          <w:sz w:val="24"/>
+          <w:szCs w:val="24"/>
+        </w:rPr>
+        <w:t xml:space="preserve"> </w:t>
+      </w:r>
+      <w:proofErr w:type="gramStart"/>
+      <w:r>
+        <w:rPr>
+          <w:rFonts w:eastAsia="Times New Roman" w:cstheme="minorHAnsi"/>
+          <w:sz w:val="24"/>
+          <w:szCs w:val="24"/>
+        </w:rPr>
+        <w:t>=  "</w:t>
+      </w:r>
+      <w:proofErr w:type="spellStart"/>
+      <w:proofErr w:type="gramEnd"/>
+      <w:r>
+        <w:rPr>
+          <w:rFonts w:eastAsia="Times New Roman" w:cstheme="minorHAnsi"/>
+          <w:sz w:val="24"/>
+          <w:szCs w:val="24"/>
+        </w:rPr>
+        <w:t>All time</w:t>
+      </w:r>
+      <w:proofErr w:type="spellEnd"/>
+      <w:r>
+        <w:rPr>
+          <w:rFonts w:eastAsia="Times New Roman" w:cstheme="minorHAnsi"/>
+          <w:sz w:val="24"/>
+          <w:szCs w:val="24"/>
+        </w:rPr>
+        <w:t xml:space="preserve"> favorite Music song tracks and duet ever recorded</w:t>
+      </w:r>
+      <w:r>
+        <w:rPr>
+          <w:rFonts w:eastAsia="Times New Roman" w:cstheme="minorHAnsi"/>
+          <w:sz w:val="24"/>
+          <w:szCs w:val="24"/>
+        </w:rPr>
+        <w:t>”</w:t>
+      </w:r>
+    </w:p>
+    <w:p>
+      <w:pPr>
+        <w:pStyle w:val="ListParagraph"/>
+        <w:ind w:left="0"/>
+      </w:pPr>
+      <w:r>
+        <w:t>----- Results ------</w:t>
+      </w:r>
+    </w:p>
+    <w:p>
+      <w:pPr>
+        <w:pStyle w:val="ListParagraph"/>
+        <w:ind w:left="0"/>
+      </w:pPr>
+      <w:r>
+        <w:t>1. Time Warp (album) - 0.1472503118789849</w:t>
+      </w:r>
+      <w:r>
+        <w:t xml:space="preserve"> </w:t>
+      </w:r>
+      <w:r>
+        <w:t>- Relevant</w:t>
+      </w:r>
+    </w:p>
+    <w:p>
+      <w:pPr>
+        <w:pStyle w:val="ListParagraph"/>
+        <w:ind w:left="0"/>
+      </w:pPr>
+      <w:r>
+        <w:t xml:space="preserve">2. </w:t>
+      </w:r>
+      <w:proofErr w:type="spellStart"/>
+      <w:r>
+        <w:t>Tickson</w:t>
+      </w:r>
+      <w:proofErr w:type="spellEnd"/>
+      <w:r>
+        <w:t xml:space="preserve"> Music - 0.12998832342872196</w:t>
+      </w:r>
+      <w:r>
+        <w:t xml:space="preserve"> </w:t>
+      </w:r>
+      <w:r>
+        <w:t>- Relevant</w:t>
+      </w:r>
+    </w:p>
+    <w:p>
+      <w:pPr>
+        <w:pStyle w:val="ListParagraph"/>
+        <w:ind w:left="0"/>
+      </w:pPr>
+      <w:r>
+        <w:t>3. Yes, I'm Ready - 0.12819683808775878</w:t>
+      </w:r>
+      <w:r>
+        <w:t xml:space="preserve"> </w:t>
+      </w:r>
+      <w:r>
+        <w:t>- Relevant</w:t>
+      </w:r>
+    </w:p>
+    <w:p>
+      <w:pPr>
+        <w:pStyle w:val="ListParagraph"/>
+        <w:ind w:left="0"/>
+      </w:pPr>
+      <w:r>
+        <w:t xml:space="preserve">4. I Believe in You (Je </w:t>
+      </w:r>
+      <w:proofErr w:type="spellStart"/>
+      <w:r>
+        <w:t>crois</w:t>
+      </w:r>
+      <w:proofErr w:type="spellEnd"/>
+      <w:r>
+        <w:t xml:space="preserve"> </w:t>
+      </w:r>
+      <w:proofErr w:type="spellStart"/>
+      <w:r>
+        <w:t>en</w:t>
+      </w:r>
+      <w:proofErr w:type="spellEnd"/>
+      <w:r>
+        <w:t xml:space="preserve"> </w:t>
+      </w:r>
+      <w:proofErr w:type="spellStart"/>
+      <w:r>
+        <w:t>toi</w:t>
+      </w:r>
+      <w:proofErr w:type="spellEnd"/>
+      <w:r>
+        <w:t>) - 0.12038268689330626</w:t>
+      </w:r>
+      <w:r>
+        <w:t>- Relevant</w:t>
+      </w:r>
+    </w:p>
+    <w:p>
+      <w:pPr>
+        <w:pStyle w:val="ListParagraph"/>
+        <w:ind w:left="0"/>
+      </w:pPr>
+      <w:r>
+        <w:t xml:space="preserve">5. Tout </w:t>
+      </w:r>
+      <w:proofErr w:type="spellStart"/>
+      <w:r>
+        <w:t>près</w:t>
+      </w:r>
+      <w:proofErr w:type="spellEnd"/>
+      <w:r>
+        <w:t xml:space="preserve"> du bonheur - 0.1193429742568333</w:t>
+      </w:r>
+      <w:r>
+        <w:t xml:space="preserve"> </w:t>
+      </w:r>
+      <w:r>
+        <w:t>- Relevant</w:t>
+      </w:r>
+    </w:p>
+    <w:p>
+      <w:pPr>
+        <w:pStyle w:val="ListParagraph"/>
+        <w:ind w:left="0"/>
+      </w:pPr>
+      <w:r>
+        <w:t xml:space="preserve">6. </w:t>
+      </w:r>
+      <w:proofErr w:type="spellStart"/>
+      <w:r>
+        <w:t>Futari</w:t>
+      </w:r>
+      <w:proofErr w:type="spellEnd"/>
+      <w:r>
+        <w:t xml:space="preserve"> no Rocket - 0.11106431087226623</w:t>
+      </w:r>
+      <w:r>
+        <w:t xml:space="preserve"> </w:t>
+      </w:r>
+      <w:r>
+        <w:t>- Relevant</w:t>
+      </w:r>
+    </w:p>
+    <w:p>
+      <w:pPr>
+        <w:pStyle w:val="ListParagraph"/>
+        <w:ind w:left="0"/>
+      </w:pPr>
+      <w:r>
+        <w:t>7. Would I Lie to You? (Eurythmics song) - 0.10428580806290534</w:t>
+      </w:r>
+      <w:r>
+        <w:t xml:space="preserve"> </w:t>
+      </w:r>
+      <w:r>
+        <w:t>- Relevant</w:t>
+      </w:r>
+    </w:p>
+    <w:p>
+      <w:pPr>
+        <w:pStyle w:val="ListParagraph"/>
+        <w:ind w:left="0"/>
+      </w:pPr>
+      <w:r>
+        <w:t xml:space="preserve">8. </w:t>
+      </w:r>
+      <w:proofErr w:type="spellStart"/>
+      <w:r>
+        <w:t>Kaytanhousuja</w:t>
+      </w:r>
+      <w:proofErr w:type="spellEnd"/>
+      <w:r>
+        <w:t xml:space="preserve"> - 0.10420708806707804</w:t>
+      </w:r>
+      <w:r>
+        <w:t xml:space="preserve"> </w:t>
+      </w:r>
+      <w:r>
+        <w:t>- Relevant</w:t>
+      </w:r>
+    </w:p>
+    <w:p>
+      <w:pPr>
+        <w:pStyle w:val="ListParagraph"/>
+        <w:ind w:left="0"/>
+      </w:pPr>
+      <w:r>
+        <w:t xml:space="preserve">9. Ever </w:t>
+      </w:r>
+      <w:proofErr w:type="spellStart"/>
+      <w:r>
+        <w:t>Blazin</w:t>
+      </w:r>
+      <w:proofErr w:type="spellEnd"/>
+      <w:r>
+        <w:t>' - 0.10329924885927248</w:t>
+      </w:r>
+      <w:r>
+        <w:t xml:space="preserve"> </w:t>
+      </w:r>
+      <w:r>
+        <w:t>- Relevant</w:t>
+      </w:r>
+    </w:p>
+    <w:p>
+      <w:pPr>
+        <w:pStyle w:val="ListParagraph"/>
+        <w:ind w:left="0"/>
+      </w:pPr>
+      <w:r>
+        <w:t>10. Illegal Alien (song) - 0.10279749429539703</w:t>
+      </w:r>
+      <w:r>
+        <w:t xml:space="preserve"> </w:t>
+      </w:r>
+      <w:r>
+        <w:t>–</w:t>
+      </w:r>
+      <w:r>
+        <w:t xml:space="preserve"> Relevant</w:t>
+      </w:r>
+    </w:p>
+    <w:p>
+      <w:pPr>
+        <w:pStyle w:val="ListParagraph"/>
+        <w:ind w:left="0"/>
+      </w:pPr>
     </w:p>
     <w:p>
       <w:pPr>
@@ -2140,11 +2515,543 @@
       <w:r>
         <w:rPr>
           <w:rFonts w:eastAsia="Times New Roman" w:cstheme="minorHAnsi"/>
-          <w:sz w:val="24"/>
-          <w:szCs w:val="24"/>
-        </w:rPr>
-        <w:t xml:space="preserve">Query =  </w:t>
-      </w:r>
+          <w:b/>
+          <w:bCs/>
+          <w:sz w:val="24"/>
+          <w:szCs w:val="24"/>
+        </w:rPr>
+        <w:t>Query</w:t>
+      </w:r>
+      <w:r>
+        <w:rPr>
+          <w:rFonts w:eastAsia="Times New Roman" w:cstheme="minorHAnsi"/>
+          <w:sz w:val="24"/>
+          <w:szCs w:val="24"/>
+        </w:rPr>
+        <w:t xml:space="preserve"> </w:t>
+      </w:r>
+      <w:proofErr w:type="gramStart"/>
+      <w:r>
+        <w:rPr>
+          <w:rFonts w:eastAsia="Times New Roman" w:cstheme="minorHAnsi"/>
+          <w:sz w:val="24"/>
+          <w:szCs w:val="24"/>
+        </w:rPr>
+        <w:t xml:space="preserve">=  </w:t>
+      </w:r>
+      <w:r>
+        <w:rPr>
+          <w:rFonts w:eastAsia="Times New Roman" w:cstheme="minorHAnsi"/>
+          <w:sz w:val="24"/>
+          <w:szCs w:val="24"/>
+        </w:rPr>
+        <w:t>“</w:t>
+      </w:r>
+      <w:proofErr w:type="gramEnd"/>
+      <w:r>
+        <w:rPr>
+          <w:rFonts w:eastAsia="Times New Roman" w:cstheme="minorHAnsi"/>
+          <w:sz w:val="24"/>
+          <w:szCs w:val="24"/>
+        </w:rPr>
+        <w:t>President Bush of the United States of America</w:t>
+      </w:r>
+      <w:r>
+        <w:rPr>
+          <w:rFonts w:eastAsia="Times New Roman" w:cstheme="minorHAnsi"/>
+          <w:sz w:val="24"/>
+          <w:szCs w:val="24"/>
+        </w:rPr>
+        <w:t>”</w:t>
+      </w:r>
+    </w:p>
+    <w:p>
+      <w:pPr>
+        <w:pStyle w:val="ListParagraph"/>
+        <w:spacing w:after="150" w:line="240" w:lineRule="auto"/>
+        <w:ind w:left="0"/>
+        <w:rPr>
+          <w:rFonts w:eastAsia="Times New Roman" w:cstheme="minorHAnsi"/>
+          <w:sz w:val="24"/>
+          <w:szCs w:val="24"/>
+        </w:rPr>
+      </w:pPr>
+      <w:r>
+        <w:rPr>
+          <w:rFonts w:eastAsia="Times New Roman" w:cstheme="minorHAnsi"/>
+          <w:sz w:val="24"/>
+          <w:szCs w:val="24"/>
+        </w:rPr>
+        <w:t>----- Results ------</w:t>
+      </w:r>
+    </w:p>
+    <w:p>
+      <w:pPr>
+        <w:pStyle w:val="ListParagraph"/>
+        <w:spacing w:after="150" w:line="240" w:lineRule="auto"/>
+        <w:ind w:left="0"/>
+        <w:rPr>
+          <w:rFonts w:eastAsia="Times New Roman" w:cstheme="minorHAnsi"/>
+          <w:sz w:val="24"/>
+          <w:szCs w:val="24"/>
+        </w:rPr>
+      </w:pPr>
+      <w:r>
+        <w:rPr>
+          <w:rFonts w:eastAsia="Times New Roman" w:cstheme="minorHAnsi"/>
+          <w:sz w:val="24"/>
+          <w:szCs w:val="24"/>
+        </w:rPr>
+        <w:t xml:space="preserve">1. United States presidential election in Virginia, 2004 - </w:t>
+      </w:r>
+      <w:proofErr w:type="gramStart"/>
+      <w:r>
+        <w:rPr>
+          <w:rFonts w:eastAsia="Times New Roman" w:cstheme="minorHAnsi"/>
+          <w:sz w:val="24"/>
+          <w:szCs w:val="24"/>
+        </w:rPr>
+        <w:t>0.1857062648971375</w:t>
+      </w:r>
+      <w:r>
+        <w:rPr>
+          <w:rFonts w:eastAsia="Times New Roman" w:cstheme="minorHAnsi"/>
+          <w:sz w:val="24"/>
+          <w:szCs w:val="24"/>
+        </w:rPr>
+        <w:t xml:space="preserve">  </w:t>
+      </w:r>
+      <w:r>
+        <w:rPr>
+          <w:rFonts w:eastAsia="Times New Roman" w:cstheme="minorHAnsi"/>
+          <w:sz w:val="24"/>
+          <w:szCs w:val="24"/>
+        </w:rPr>
+        <w:t>-</w:t>
+      </w:r>
+      <w:proofErr w:type="gramEnd"/>
+      <w:r>
+        <w:rPr>
+          <w:rFonts w:eastAsia="Times New Roman" w:cstheme="minorHAnsi"/>
+          <w:sz w:val="24"/>
+          <w:szCs w:val="24"/>
+        </w:rPr>
+        <w:t xml:space="preserve"> Relevant</w:t>
+      </w:r>
+    </w:p>
+    <w:p>
+      <w:pPr>
+        <w:pStyle w:val="ListParagraph"/>
+        <w:spacing w:after="150" w:line="240" w:lineRule="auto"/>
+        <w:ind w:left="0"/>
+        <w:rPr>
+          <w:rFonts w:eastAsia="Times New Roman" w:cstheme="minorHAnsi"/>
+          <w:sz w:val="24"/>
+          <w:szCs w:val="24"/>
+        </w:rPr>
+      </w:pPr>
+      <w:r>
+        <w:rPr>
+          <w:rFonts w:eastAsia="Times New Roman" w:cstheme="minorHAnsi"/>
+          <w:sz w:val="24"/>
+          <w:szCs w:val="24"/>
+        </w:rPr>
+        <w:t>2. United States presidential election in Maryland, 2004 - 0.18433102801588575</w:t>
+      </w:r>
+      <w:r>
+        <w:rPr>
+          <w:rFonts w:eastAsia="Times New Roman" w:cstheme="minorHAnsi"/>
+          <w:sz w:val="24"/>
+          <w:szCs w:val="24"/>
+        </w:rPr>
+        <w:t xml:space="preserve"> </w:t>
+      </w:r>
+      <w:r>
+        <w:rPr>
+          <w:rFonts w:eastAsia="Times New Roman" w:cstheme="minorHAnsi"/>
+          <w:sz w:val="24"/>
+          <w:szCs w:val="24"/>
+        </w:rPr>
+        <w:t>- Relevant</w:t>
+      </w:r>
+    </w:p>
+    <w:p>
+      <w:pPr>
+        <w:pStyle w:val="ListParagraph"/>
+        <w:spacing w:after="150" w:line="240" w:lineRule="auto"/>
+        <w:ind w:left="0"/>
+        <w:rPr>
+          <w:rFonts w:eastAsia="Times New Roman" w:cstheme="minorHAnsi"/>
+          <w:sz w:val="24"/>
+          <w:szCs w:val="24"/>
+        </w:rPr>
+      </w:pPr>
+      <w:r>
+        <w:rPr>
+          <w:rFonts w:eastAsia="Times New Roman" w:cstheme="minorHAnsi"/>
+          <w:sz w:val="24"/>
+          <w:szCs w:val="24"/>
+        </w:rPr>
+        <w:t>3. United States presidential election in Tennessee, 2004 - 0.18053794991144315</w:t>
+      </w:r>
+      <w:r>
+        <w:rPr>
+          <w:rFonts w:eastAsia="Times New Roman" w:cstheme="minorHAnsi"/>
+          <w:sz w:val="24"/>
+          <w:szCs w:val="24"/>
+        </w:rPr>
+        <w:t xml:space="preserve"> </w:t>
+      </w:r>
+      <w:r>
+        <w:rPr>
+          <w:rFonts w:eastAsia="Times New Roman" w:cstheme="minorHAnsi"/>
+          <w:sz w:val="24"/>
+          <w:szCs w:val="24"/>
+        </w:rPr>
+        <w:t>- Relevant</w:t>
+      </w:r>
+    </w:p>
+    <w:p>
+      <w:pPr>
+        <w:pStyle w:val="ListParagraph"/>
+        <w:spacing w:after="150" w:line="240" w:lineRule="auto"/>
+        <w:ind w:left="0"/>
+        <w:rPr>
+          <w:rFonts w:eastAsia="Times New Roman" w:cstheme="minorHAnsi"/>
+          <w:sz w:val="24"/>
+          <w:szCs w:val="24"/>
+        </w:rPr>
+      </w:pPr>
+      <w:r>
+        <w:rPr>
+          <w:rFonts w:eastAsia="Times New Roman" w:cstheme="minorHAnsi"/>
+          <w:sz w:val="24"/>
+          <w:szCs w:val="24"/>
+        </w:rPr>
+        <w:t>4. United States presidential election in Michigan, 2004 - 0.17952146026367582</w:t>
+      </w:r>
+      <w:r>
+        <w:rPr>
+          <w:rFonts w:eastAsia="Times New Roman" w:cstheme="minorHAnsi"/>
+          <w:sz w:val="24"/>
+          <w:szCs w:val="24"/>
+        </w:rPr>
+        <w:t xml:space="preserve"> </w:t>
+      </w:r>
+      <w:r>
+        <w:rPr>
+          <w:rFonts w:eastAsia="Times New Roman" w:cstheme="minorHAnsi"/>
+          <w:sz w:val="24"/>
+          <w:szCs w:val="24"/>
+        </w:rPr>
+        <w:t>- Relevant</w:t>
+      </w:r>
+    </w:p>
+    <w:p>
+      <w:pPr>
+        <w:pStyle w:val="ListParagraph"/>
+        <w:spacing w:after="150" w:line="240" w:lineRule="auto"/>
+        <w:ind w:left="0"/>
+        <w:rPr>
+          <w:rFonts w:eastAsia="Times New Roman" w:cstheme="minorHAnsi"/>
+          <w:sz w:val="24"/>
+          <w:szCs w:val="24"/>
+        </w:rPr>
+      </w:pPr>
+      <w:r>
+        <w:rPr>
+          <w:rFonts w:eastAsia="Times New Roman" w:cstheme="minorHAnsi"/>
+          <w:sz w:val="24"/>
+          <w:szCs w:val="24"/>
+        </w:rPr>
+        <w:t xml:space="preserve">5. Godot Waits </w:t>
+      </w:r>
+      <w:proofErr w:type="gramStart"/>
+      <w:r>
+        <w:rPr>
+          <w:rFonts w:eastAsia="Times New Roman" w:cstheme="minorHAnsi"/>
+          <w:sz w:val="24"/>
+          <w:szCs w:val="24"/>
+        </w:rPr>
+        <w:t>For</w:t>
+      </w:r>
+      <w:proofErr w:type="gramEnd"/>
+      <w:r>
+        <w:rPr>
+          <w:rFonts w:eastAsia="Times New Roman" w:cstheme="minorHAnsi"/>
+          <w:sz w:val="24"/>
+          <w:szCs w:val="24"/>
+        </w:rPr>
+        <w:t xml:space="preserve"> Homeland Security - 0.17199829647583945</w:t>
+      </w:r>
+      <w:r>
+        <w:rPr>
+          <w:rFonts w:eastAsia="Times New Roman" w:cstheme="minorHAnsi"/>
+          <w:sz w:val="24"/>
+          <w:szCs w:val="24"/>
+        </w:rPr>
+        <w:t xml:space="preserve"> </w:t>
+      </w:r>
+      <w:r>
+        <w:rPr>
+          <w:rFonts w:eastAsia="Times New Roman" w:cstheme="minorHAnsi"/>
+          <w:sz w:val="24"/>
+          <w:szCs w:val="24"/>
+        </w:rPr>
+        <w:t xml:space="preserve">- </w:t>
+      </w:r>
+      <w:r>
+        <w:rPr>
+          <w:rFonts w:eastAsia="Times New Roman" w:cstheme="minorHAnsi"/>
+          <w:sz w:val="24"/>
+          <w:szCs w:val="24"/>
+        </w:rPr>
+        <w:t>Irr</w:t>
+      </w:r>
+      <w:r>
+        <w:rPr>
+          <w:rFonts w:eastAsia="Times New Roman" w:cstheme="minorHAnsi"/>
+          <w:sz w:val="24"/>
+          <w:szCs w:val="24"/>
+        </w:rPr>
+        <w:t>elevant</w:t>
+      </w:r>
+    </w:p>
+    <w:p>
+      <w:pPr>
+        <w:pStyle w:val="ListParagraph"/>
+        <w:spacing w:after="150" w:line="240" w:lineRule="auto"/>
+        <w:ind w:left="0"/>
+        <w:rPr>
+          <w:rFonts w:eastAsia="Times New Roman" w:cstheme="minorHAnsi"/>
+          <w:sz w:val="24"/>
+          <w:szCs w:val="24"/>
+        </w:rPr>
+      </w:pPr>
+      <w:r>
+        <w:rPr>
+          <w:rFonts w:eastAsia="Times New Roman" w:cstheme="minorHAnsi"/>
+          <w:sz w:val="24"/>
+          <w:szCs w:val="24"/>
+        </w:rPr>
+        <w:t>6. Navigators (cycling team) - 0.1661245586244161</w:t>
+      </w:r>
+      <w:r>
+        <w:rPr>
+          <w:rFonts w:eastAsia="Times New Roman" w:cstheme="minorHAnsi"/>
+          <w:sz w:val="24"/>
+          <w:szCs w:val="24"/>
+        </w:rPr>
+        <w:t xml:space="preserve"> </w:t>
+      </w:r>
+      <w:r>
+        <w:rPr>
+          <w:rFonts w:eastAsia="Times New Roman" w:cstheme="minorHAnsi"/>
+          <w:sz w:val="24"/>
+          <w:szCs w:val="24"/>
+        </w:rPr>
+        <w:t>- Irrelevant</w:t>
+      </w:r>
+    </w:p>
+    <w:p>
+      <w:pPr>
+        <w:pStyle w:val="ListParagraph"/>
+        <w:spacing w:after="150" w:line="240" w:lineRule="auto"/>
+        <w:ind w:left="0"/>
+        <w:rPr>
+          <w:rFonts w:eastAsia="Times New Roman" w:cstheme="minorHAnsi"/>
+          <w:sz w:val="24"/>
+          <w:szCs w:val="24"/>
+        </w:rPr>
+      </w:pPr>
+      <w:r>
+        <w:rPr>
+          <w:rFonts w:eastAsia="Times New Roman" w:cstheme="minorHAnsi"/>
+          <w:sz w:val="24"/>
+          <w:szCs w:val="24"/>
+        </w:rPr>
+        <w:t>7. Douglas Little - 0.16414249488411503</w:t>
+      </w:r>
+      <w:r>
+        <w:rPr>
+          <w:rFonts w:eastAsia="Times New Roman" w:cstheme="minorHAnsi"/>
+          <w:sz w:val="24"/>
+          <w:szCs w:val="24"/>
+        </w:rPr>
+        <w:t xml:space="preserve"> </w:t>
+      </w:r>
+      <w:r>
+        <w:rPr>
+          <w:rFonts w:eastAsia="Times New Roman" w:cstheme="minorHAnsi"/>
+          <w:sz w:val="24"/>
+          <w:szCs w:val="24"/>
+        </w:rPr>
+        <w:t>- Irrelevant</w:t>
+      </w:r>
+    </w:p>
+    <w:p>
+      <w:pPr>
+        <w:pStyle w:val="ListParagraph"/>
+        <w:spacing w:after="150" w:line="240" w:lineRule="auto"/>
+        <w:ind w:left="0"/>
+        <w:rPr>
+          <w:rFonts w:eastAsia="Times New Roman" w:cstheme="minorHAnsi"/>
+          <w:sz w:val="24"/>
+          <w:szCs w:val="24"/>
+        </w:rPr>
+      </w:pPr>
+      <w:r>
+        <w:rPr>
+          <w:rFonts w:eastAsia="Times New Roman" w:cstheme="minorHAnsi"/>
+          <w:sz w:val="24"/>
+          <w:szCs w:val="24"/>
+        </w:rPr>
+        <w:t xml:space="preserve">8. Alma </w:t>
+      </w:r>
+      <w:proofErr w:type="spellStart"/>
+      <w:r>
+        <w:rPr>
+          <w:rFonts w:eastAsia="Times New Roman" w:cstheme="minorHAnsi"/>
+          <w:sz w:val="24"/>
+          <w:szCs w:val="24"/>
+        </w:rPr>
+        <w:t>Adamkienė</w:t>
+      </w:r>
+      <w:proofErr w:type="spellEnd"/>
+      <w:r>
+        <w:rPr>
+          <w:rFonts w:eastAsia="Times New Roman" w:cstheme="minorHAnsi"/>
+          <w:sz w:val="24"/>
+          <w:szCs w:val="24"/>
+        </w:rPr>
+        <w:t xml:space="preserve"> - 0.1567091796168298</w:t>
+      </w:r>
+      <w:r>
+        <w:rPr>
+          <w:rFonts w:eastAsia="Times New Roman" w:cstheme="minorHAnsi"/>
+          <w:sz w:val="24"/>
+          <w:szCs w:val="24"/>
+        </w:rPr>
+        <w:t xml:space="preserve"> </w:t>
+      </w:r>
+      <w:r>
+        <w:rPr>
+          <w:rFonts w:eastAsia="Times New Roman" w:cstheme="minorHAnsi"/>
+          <w:sz w:val="24"/>
+          <w:szCs w:val="24"/>
+        </w:rPr>
+        <w:t>- Irrelevant</w:t>
+      </w:r>
+    </w:p>
+    <w:p>
+      <w:pPr>
+        <w:pStyle w:val="ListParagraph"/>
+        <w:spacing w:after="150" w:line="240" w:lineRule="auto"/>
+        <w:ind w:left="0"/>
+        <w:rPr>
+          <w:rFonts w:eastAsia="Times New Roman" w:cstheme="minorHAnsi"/>
+          <w:sz w:val="24"/>
+          <w:szCs w:val="24"/>
+        </w:rPr>
+      </w:pPr>
+      <w:r>
+        <w:rPr>
+          <w:rFonts w:eastAsia="Times New Roman" w:cstheme="minorHAnsi"/>
+          <w:sz w:val="24"/>
+          <w:szCs w:val="24"/>
+        </w:rPr>
+        <w:t xml:space="preserve">9. Peter </w:t>
+      </w:r>
+      <w:proofErr w:type="spellStart"/>
+      <w:r>
+        <w:rPr>
+          <w:rFonts w:eastAsia="Times New Roman" w:cstheme="minorHAnsi"/>
+          <w:sz w:val="24"/>
+          <w:szCs w:val="24"/>
+        </w:rPr>
+        <w:t>Keisler</w:t>
+      </w:r>
+      <w:proofErr w:type="spellEnd"/>
+      <w:r>
+        <w:rPr>
+          <w:rFonts w:eastAsia="Times New Roman" w:cstheme="minorHAnsi"/>
+          <w:sz w:val="24"/>
+          <w:szCs w:val="24"/>
+        </w:rPr>
+        <w:t xml:space="preserve"> - 0.15422281166062637</w:t>
+      </w:r>
+      <w:r>
+        <w:rPr>
+          <w:rFonts w:eastAsia="Times New Roman" w:cstheme="minorHAnsi"/>
+          <w:sz w:val="24"/>
+          <w:szCs w:val="24"/>
+        </w:rPr>
+        <w:t xml:space="preserve"> </w:t>
+      </w:r>
+      <w:r>
+        <w:rPr>
+          <w:rFonts w:eastAsia="Times New Roman" w:cstheme="minorHAnsi"/>
+          <w:sz w:val="24"/>
+          <w:szCs w:val="24"/>
+        </w:rPr>
+        <w:t>- Irrelevant</w:t>
+      </w:r>
+    </w:p>
+    <w:p>
+      <w:pPr>
+        <w:pStyle w:val="ListParagraph"/>
+        <w:spacing w:after="150" w:line="240" w:lineRule="auto"/>
+        <w:ind w:left="0"/>
+        <w:rPr>
+          <w:rFonts w:eastAsia="Times New Roman" w:cstheme="minorHAnsi"/>
+          <w:sz w:val="24"/>
+          <w:szCs w:val="24"/>
+        </w:rPr>
+      </w:pPr>
+      <w:r>
+        <w:rPr>
+          <w:rFonts w:eastAsia="Times New Roman" w:cstheme="minorHAnsi"/>
+          <w:sz w:val="24"/>
+          <w:szCs w:val="24"/>
+        </w:rPr>
+        <w:t>10. Picture Rocks - 0.1510852236805083</w:t>
+      </w:r>
+      <w:r>
+        <w:rPr>
+          <w:rFonts w:eastAsia="Times New Roman" w:cstheme="minorHAnsi"/>
+          <w:sz w:val="24"/>
+          <w:szCs w:val="24"/>
+        </w:rPr>
+        <w:t xml:space="preserve"> </w:t>
+      </w:r>
+      <w:r>
+        <w:rPr>
+          <w:rFonts w:eastAsia="Times New Roman" w:cstheme="minorHAnsi"/>
+          <w:sz w:val="24"/>
+          <w:szCs w:val="24"/>
+        </w:rPr>
+        <w:t>- Irrelevant</w:t>
+      </w:r>
+    </w:p>
+    <w:p>
+      <w:pPr>
+        <w:spacing w:after="150" w:line="240" w:lineRule="auto"/>
+        <w:rPr>
+          <w:rFonts w:eastAsia="Times New Roman" w:cstheme="minorHAnsi"/>
+          <w:sz w:val="24"/>
+          <w:szCs w:val="24"/>
+        </w:rPr>
+      </w:pPr>
+    </w:p>
+    <w:p>
+      <w:pPr>
+        <w:spacing w:after="150" w:line="240" w:lineRule="auto"/>
+        <w:rPr>
+          <w:rFonts w:eastAsia="Times New Roman" w:cstheme="minorHAnsi"/>
+          <w:sz w:val="24"/>
+          <w:szCs w:val="24"/>
+        </w:rPr>
+      </w:pPr>
     </w:p>
     <w:p>
       <w:pPr>
@@ -2163,11 +3070,287 @@
       <w:r>
         <w:rPr>
           <w:rFonts w:eastAsia="Times New Roman" w:cstheme="minorHAnsi"/>
-          <w:sz w:val="24"/>
-          <w:szCs w:val="24"/>
-        </w:rPr>
-        <w:t xml:space="preserve">Query =  </w:t>
-      </w:r>
+          <w:b/>
+          <w:bCs/>
+          <w:sz w:val="24"/>
+          <w:szCs w:val="24"/>
+        </w:rPr>
+        <w:lastRenderedPageBreak/>
+        <w:t>Query</w:t>
+      </w:r>
+      <w:r>
+        <w:rPr>
+          <w:rFonts w:eastAsia="Times New Roman" w:cstheme="minorHAnsi"/>
+          <w:sz w:val="24"/>
+          <w:szCs w:val="24"/>
+        </w:rPr>
+        <w:t xml:space="preserve"> </w:t>
+      </w:r>
+      <w:proofErr w:type="gramStart"/>
+      <w:r>
+        <w:rPr>
+          <w:rFonts w:eastAsia="Times New Roman" w:cstheme="minorHAnsi"/>
+          <w:sz w:val="24"/>
+          <w:szCs w:val="24"/>
+        </w:rPr>
+        <w:t xml:space="preserve">=  </w:t>
+      </w:r>
+      <w:r>
+        <w:rPr>
+          <w:rFonts w:eastAsia="Times New Roman" w:cstheme="minorHAnsi"/>
+          <w:sz w:val="24"/>
+          <w:szCs w:val="24"/>
+        </w:rPr>
+        <w:t>“</w:t>
+      </w:r>
+      <w:proofErr w:type="gramEnd"/>
+      <w:r>
+        <w:rPr>
+          <w:rFonts w:eastAsia="Times New Roman" w:cstheme="minorHAnsi"/>
+          <w:sz w:val="24"/>
+          <w:szCs w:val="24"/>
+        </w:rPr>
+        <w:t>The carbon-fluorine bond is commonly found in pharmaceuticals and agrochemicals because it is generally metabolically stable"</w:t>
+      </w:r>
+    </w:p>
+    <w:p>
+      <w:pPr>
+        <w:pStyle w:val="ListParagraph"/>
+      </w:pPr>
+    </w:p>
+    <w:p>
+      <w:pPr>
+        <w:pStyle w:val="ListParagraph"/>
+        <w:ind w:left="0"/>
+      </w:pPr>
+      <w:r>
+        <w:t>----- Results ------</w:t>
+      </w:r>
+    </w:p>
+    <w:p>
+      <w:pPr>
+        <w:pStyle w:val="ListParagraph"/>
+        <w:ind w:left="0"/>
+      </w:pPr>
+      <w:r>
+        <w:t xml:space="preserve">1. </w:t>
+      </w:r>
+      <w:proofErr w:type="spellStart"/>
+      <w:r>
+        <w:t>Organofluorine</w:t>
+      </w:r>
+      <w:proofErr w:type="spellEnd"/>
+      <w:r>
+        <w:t xml:space="preserve"> chemistry - </w:t>
+      </w:r>
+      <w:proofErr w:type="gramStart"/>
+      <w:r>
+        <w:t>0.12480174802856096</w:t>
+      </w:r>
+      <w:r>
+        <w:t xml:space="preserve">  </w:t>
+      </w:r>
+      <w:r>
+        <w:t>-</w:t>
+      </w:r>
+      <w:proofErr w:type="gramEnd"/>
+      <w:r>
+        <w:t xml:space="preserve"> Relevant</w:t>
+      </w:r>
+    </w:p>
+    <w:p>
+      <w:pPr>
+        <w:pStyle w:val="ListParagraph"/>
+        <w:ind w:left="0"/>
+      </w:pPr>
+      <w:r>
+        <w:t>2. Refeeding syndrome - 0.04872126560213592</w:t>
+      </w:r>
+      <w:r>
+        <w:t xml:space="preserve"> </w:t>
+      </w:r>
+      <w:r>
+        <w:t>- Irrelevant</w:t>
+      </w:r>
+    </w:p>
+    <w:p>
+      <w:pPr>
+        <w:pStyle w:val="ListParagraph"/>
+        <w:ind w:left="0"/>
+      </w:pPr>
+      <w:r>
+        <w:t>3. Digenite - 0.04567740503630666</w:t>
+      </w:r>
+      <w:r>
+        <w:t xml:space="preserve"> </w:t>
+      </w:r>
+      <w:r>
+        <w:t>- Irrelevant</w:t>
+      </w:r>
+    </w:p>
+    <w:p>
+      <w:pPr>
+        <w:pStyle w:val="ListParagraph"/>
+        <w:ind w:left="0"/>
+      </w:pPr>
+      <w:r>
+        <w:t>4. Cashiering - 0.04152624911039716</w:t>
+      </w:r>
+      <w:r>
+        <w:t xml:space="preserve"> </w:t>
+      </w:r>
+      <w:r>
+        <w:t>- Irrelevant</w:t>
+      </w:r>
+    </w:p>
+    <w:p>
+      <w:pPr>
+        <w:pStyle w:val="ListParagraph"/>
+        <w:ind w:left="0"/>
+      </w:pPr>
+      <w:r>
+        <w:t>5. Ori (Hebrew) - 0.04101174302190606</w:t>
+      </w:r>
+      <w:r>
+        <w:t xml:space="preserve"> </w:t>
+      </w:r>
+      <w:r>
+        <w:t>- Irrelevant</w:t>
+      </w:r>
+    </w:p>
+    <w:p>
+      <w:pPr>
+        <w:pStyle w:val="ListParagraph"/>
+        <w:ind w:left="0"/>
+      </w:pPr>
+      <w:r>
+        <w:t xml:space="preserve">6. </w:t>
+      </w:r>
+      <w:proofErr w:type="spellStart"/>
+      <w:r>
+        <w:t>Apis</w:t>
+      </w:r>
+      <w:proofErr w:type="spellEnd"/>
+      <w:r>
+        <w:t xml:space="preserve"> </w:t>
+      </w:r>
+      <w:proofErr w:type="spellStart"/>
+      <w:r>
+        <w:t>andreniformis</w:t>
+      </w:r>
+      <w:proofErr w:type="spellEnd"/>
+      <w:r>
+        <w:t xml:space="preserve"> - 0.03960919991162128</w:t>
+      </w:r>
+      <w:r>
+        <w:t xml:space="preserve"> </w:t>
+      </w:r>
+      <w:r>
+        <w:t>- Irrelevant</w:t>
+      </w:r>
+    </w:p>
+    <w:p>
+      <w:pPr>
+        <w:pStyle w:val="ListParagraph"/>
+        <w:ind w:left="0"/>
+      </w:pPr>
+      <w:r>
+        <w:t>7. Flavones - 0.03954871452687718</w:t>
+      </w:r>
+      <w:r>
+        <w:t xml:space="preserve"> </w:t>
+      </w:r>
+      <w:r>
+        <w:t>- Irrelevant</w:t>
+      </w:r>
+    </w:p>
+    <w:p>
+      <w:pPr>
+        <w:pStyle w:val="ListParagraph"/>
+        <w:ind w:left="0"/>
+      </w:pPr>
+      <w:r>
+        <w:t xml:space="preserve">8. </w:t>
+      </w:r>
+      <w:proofErr w:type="spellStart"/>
+      <w:r>
+        <w:t>Kitanofuji</w:t>
+      </w:r>
+      <w:proofErr w:type="spellEnd"/>
+      <w:r>
+        <w:t xml:space="preserve"> </w:t>
+      </w:r>
+      <w:proofErr w:type="spellStart"/>
+      <w:r>
+        <w:t>Katsuaki</w:t>
+      </w:r>
+      <w:proofErr w:type="spellEnd"/>
+      <w:r>
+        <w:t xml:space="preserve"> - 0.036813903568771705</w:t>
+      </w:r>
+      <w:r>
+        <w:t xml:space="preserve"> </w:t>
+      </w:r>
+      <w:r>
+        <w:t>- Irrelevant</w:t>
+      </w:r>
+    </w:p>
+    <w:p>
+      <w:pPr>
+        <w:pStyle w:val="ListParagraph"/>
+        <w:ind w:left="0"/>
+      </w:pPr>
+      <w:r>
+        <w:t>9. Sex and Death 101 - 0.036662580095342276</w:t>
+      </w:r>
+      <w:r>
+        <w:t xml:space="preserve"> </w:t>
+      </w:r>
+      <w:r>
+        <w:t>- Irrelevant</w:t>
+      </w:r>
+    </w:p>
+    <w:p>
+      <w:pPr>
+        <w:pStyle w:val="ListParagraph"/>
+        <w:ind w:left="0"/>
+      </w:pPr>
+      <w:r>
+        <w:t xml:space="preserve">10. </w:t>
+      </w:r>
+      <w:proofErr w:type="spellStart"/>
+      <w:r>
+        <w:t>Ulmus</w:t>
+      </w:r>
+      <w:proofErr w:type="spellEnd"/>
+      <w:r>
+        <w:t xml:space="preserve"> </w:t>
+      </w:r>
+      <w:proofErr w:type="spellStart"/>
+      <w:r>
+        <w:t>szechuanica</w:t>
+      </w:r>
+      <w:proofErr w:type="spellEnd"/>
+      <w:r>
+        <w:t xml:space="preserve"> - 0.03650604078548633</w:t>
+      </w:r>
+      <w:r>
+        <w:t xml:space="preserve"> </w:t>
+      </w:r>
+      <w:r>
+        <w:t>- Irrelevant</w:t>
+      </w:r>
+    </w:p>
+    <w:p>
+      <w:pPr>
+        <w:pStyle w:val="ListParagraph"/>
+        <w:spacing w:after="150" w:line="240" w:lineRule="auto"/>
+        <w:rPr>
+          <w:rFonts w:eastAsia="Times New Roman" w:cstheme="minorHAnsi"/>
+          <w:sz w:val="24"/>
+          <w:szCs w:val="24"/>
+        </w:rPr>
+      </w:pPr>
     </w:p>
     <w:p>
       <w:pPr>
@@ -2186,11 +3369,326 @@
       <w:r>
         <w:rPr>
           <w:rFonts w:eastAsia="Times New Roman" w:cstheme="minorHAnsi"/>
-          <w:sz w:val="24"/>
-          <w:szCs w:val="24"/>
-        </w:rPr>
-        <w:t xml:space="preserve">Query =  </w:t>
-      </w:r>
+          <w:b/>
+          <w:bCs/>
+          <w:sz w:val="24"/>
+          <w:szCs w:val="24"/>
+        </w:rPr>
+        <w:t>Query</w:t>
+      </w:r>
+      <w:r>
+        <w:rPr>
+          <w:rFonts w:eastAsia="Times New Roman" w:cstheme="minorHAnsi"/>
+          <w:sz w:val="24"/>
+          <w:szCs w:val="24"/>
+        </w:rPr>
+        <w:t xml:space="preserve"> </w:t>
+      </w:r>
+      <w:proofErr w:type="gramStart"/>
+      <w:r>
+        <w:rPr>
+          <w:rFonts w:eastAsia="Times New Roman" w:cstheme="minorHAnsi"/>
+          <w:sz w:val="24"/>
+          <w:szCs w:val="24"/>
+        </w:rPr>
+        <w:t xml:space="preserve">=  </w:t>
+      </w:r>
+      <w:r>
+        <w:rPr>
+          <w:rFonts w:eastAsia="Times New Roman" w:cstheme="minorHAnsi"/>
+          <w:sz w:val="24"/>
+          <w:szCs w:val="24"/>
+        </w:rPr>
+        <w:t>"</w:t>
+      </w:r>
+      <w:proofErr w:type="gramEnd"/>
+      <w:r>
+        <w:rPr>
+          <w:rFonts w:eastAsia="Times New Roman" w:cstheme="minorHAnsi"/>
+          <w:sz w:val="24"/>
+          <w:szCs w:val="24"/>
+        </w:rPr>
+        <w:t xml:space="preserve">The </w:t>
+      </w:r>
+      <w:proofErr w:type="spellStart"/>
+      <w:r>
+        <w:rPr>
+          <w:rFonts w:eastAsia="Times New Roman" w:cstheme="minorHAnsi"/>
+          <w:sz w:val="24"/>
+          <w:szCs w:val="24"/>
+        </w:rPr>
+        <w:t>Oddfest</w:t>
+      </w:r>
+      <w:proofErr w:type="spellEnd"/>
+      <w:r>
+        <w:rPr>
+          <w:rFonts w:eastAsia="Times New Roman" w:cstheme="minorHAnsi"/>
+          <w:sz w:val="24"/>
+          <w:szCs w:val="24"/>
+        </w:rPr>
+        <w:t xml:space="preserve"> is an American celebration of comedy, music and artists that brings together some of today's funniest musical comedy acts"</w:t>
+      </w:r>
+    </w:p>
+    <w:p>
+      <w:pPr>
+        <w:pStyle w:val="ListParagraph"/>
+        <w:ind w:left="0"/>
+      </w:pPr>
+      <w:r>
+        <w:t>----- Results ------</w:t>
+      </w:r>
+    </w:p>
+    <w:p>
+      <w:pPr>
+        <w:pStyle w:val="ListParagraph"/>
+        <w:ind w:left="0"/>
+      </w:pPr>
+      <w:r>
+        <w:t xml:space="preserve">1. The </w:t>
+      </w:r>
+      <w:proofErr w:type="spellStart"/>
+      <w:r>
+        <w:t>Oddfest</w:t>
+      </w:r>
+      <w:proofErr w:type="spellEnd"/>
+      <w:r>
+        <w:t xml:space="preserve"> - </w:t>
+      </w:r>
+      <w:proofErr w:type="gramStart"/>
+      <w:r>
+        <w:t>0.23497242828518217</w:t>
+      </w:r>
+      <w:r>
+        <w:t xml:space="preserve">  </w:t>
+      </w:r>
+      <w:r>
+        <w:t>-</w:t>
+      </w:r>
+      <w:proofErr w:type="gramEnd"/>
+      <w:r>
+        <w:t xml:space="preserve"> Relevant</w:t>
+      </w:r>
+    </w:p>
+    <w:p>
+      <w:pPr>
+        <w:pStyle w:val="ListParagraph"/>
+        <w:ind w:left="0"/>
+      </w:pPr>
+      <w:r>
+        <w:t xml:space="preserve">2. George Dodd (Australian writer) - </w:t>
+      </w:r>
+      <w:proofErr w:type="gramStart"/>
+      <w:r>
+        <w:t>0.10922926291600726</w:t>
+      </w:r>
+      <w:r>
+        <w:t xml:space="preserve"> </w:t>
+      </w:r>
+      <w:r>
+        <w:t xml:space="preserve"> -</w:t>
+      </w:r>
+      <w:proofErr w:type="gramEnd"/>
+      <w:r>
+        <w:t xml:space="preserve"> Irrelevant</w:t>
+      </w:r>
+    </w:p>
+    <w:p>
+      <w:pPr>
+        <w:pStyle w:val="ListParagraph"/>
+        <w:ind w:left="0"/>
+      </w:pPr>
+      <w:r>
+        <w:t xml:space="preserve">3. Chris Porter (comedian) - </w:t>
+      </w:r>
+      <w:proofErr w:type="gramStart"/>
+      <w:r>
+        <w:t>0.10816979847934406</w:t>
+      </w:r>
+      <w:r>
+        <w:t xml:space="preserve"> </w:t>
+      </w:r>
+      <w:r>
+        <w:t xml:space="preserve"> -</w:t>
+      </w:r>
+      <w:proofErr w:type="gramEnd"/>
+      <w:r>
+        <w:t xml:space="preserve"> Irrelevant</w:t>
+      </w:r>
+    </w:p>
+    <w:p>
+      <w:pPr>
+        <w:pStyle w:val="ListParagraph"/>
+        <w:ind w:left="0"/>
+      </w:pPr>
+      <w:r>
+        <w:t xml:space="preserve">4. Edinburgh Churches Together - </w:t>
+      </w:r>
+      <w:proofErr w:type="gramStart"/>
+      <w:r>
+        <w:t>0.08389019238952718</w:t>
+      </w:r>
+      <w:r>
+        <w:t xml:space="preserve"> </w:t>
+      </w:r>
+      <w:r>
+        <w:t xml:space="preserve"> -</w:t>
+      </w:r>
+      <w:proofErr w:type="gramEnd"/>
+      <w:r>
+        <w:t xml:space="preserve"> Irrelevant</w:t>
+      </w:r>
+    </w:p>
+    <w:p>
+      <w:pPr>
+        <w:pStyle w:val="ListParagraph"/>
+        <w:ind w:left="0"/>
+      </w:pPr>
+      <w:r>
+        <w:t xml:space="preserve">5. Metaphorical Music - </w:t>
+      </w:r>
+      <w:proofErr w:type="gramStart"/>
+      <w:r>
+        <w:t>0.0828155988826628</w:t>
+      </w:r>
+      <w:r>
+        <w:t xml:space="preserve"> </w:t>
+      </w:r>
+      <w:r>
+        <w:t xml:space="preserve"> -</w:t>
+      </w:r>
+      <w:proofErr w:type="gramEnd"/>
+      <w:r>
+        <w:t xml:space="preserve"> Irrelevant</w:t>
+      </w:r>
+    </w:p>
+    <w:p>
+      <w:pPr>
+        <w:pStyle w:val="ListParagraph"/>
+        <w:ind w:left="0"/>
+      </w:pPr>
+      <w:r>
+        <w:t xml:space="preserve">6. </w:t>
+      </w:r>
+      <w:proofErr w:type="spellStart"/>
+      <w:r>
+        <w:t>Kabaret</w:t>
+      </w:r>
+      <w:proofErr w:type="spellEnd"/>
+      <w:r>
+        <w:t xml:space="preserve"> OT.TO - </w:t>
+      </w:r>
+      <w:proofErr w:type="gramStart"/>
+      <w:r>
+        <w:t>0.08109457287140326</w:t>
+      </w:r>
+      <w:r>
+        <w:t xml:space="preserve"> </w:t>
+      </w:r>
+      <w:r>
+        <w:t xml:space="preserve"> -</w:t>
+      </w:r>
+      <w:proofErr w:type="gramEnd"/>
+      <w:r>
+        <w:t xml:space="preserve"> Irrelevant</w:t>
+      </w:r>
+    </w:p>
+    <w:p>
+      <w:pPr>
+        <w:pStyle w:val="ListParagraph"/>
+        <w:ind w:left="0"/>
+      </w:pPr>
+      <w:r>
+        <w:t xml:space="preserve">7. Henry Pottinger Stephens - </w:t>
+      </w:r>
+      <w:proofErr w:type="gramStart"/>
+      <w:r>
+        <w:t>0.07758520900946762</w:t>
+      </w:r>
+      <w:r>
+        <w:t xml:space="preserve"> </w:t>
+      </w:r>
+      <w:r>
+        <w:t xml:space="preserve"> -</w:t>
+      </w:r>
+      <w:proofErr w:type="gramEnd"/>
+      <w:r>
+        <w:t xml:space="preserve"> Irrelevant</w:t>
+      </w:r>
+    </w:p>
+    <w:p>
+      <w:pPr>
+        <w:pStyle w:val="ListParagraph"/>
+        <w:ind w:left="0"/>
+      </w:pPr>
+      <w:r>
+        <w:t xml:space="preserve">8. Jason Stuart - </w:t>
+      </w:r>
+      <w:proofErr w:type="gramStart"/>
+      <w:r>
+        <w:t>0.07607468945504206</w:t>
+      </w:r>
+      <w:r>
+        <w:t xml:space="preserve"> </w:t>
+      </w:r>
+      <w:r>
+        <w:t xml:space="preserve"> -</w:t>
+      </w:r>
+      <w:proofErr w:type="gramEnd"/>
+      <w:r>
+        <w:t xml:space="preserve"> Irrelevant</w:t>
+      </w:r>
+    </w:p>
+    <w:p>
+      <w:pPr>
+        <w:pStyle w:val="ListParagraph"/>
+        <w:ind w:left="0"/>
+      </w:pPr>
+      <w:r>
+        <w:t xml:space="preserve">9. Bob McClurg - </w:t>
+      </w:r>
+      <w:proofErr w:type="gramStart"/>
+      <w:r>
+        <w:t>0.07470620263932548</w:t>
+      </w:r>
+      <w:r>
+        <w:t xml:space="preserve"> </w:t>
+      </w:r>
+      <w:r>
+        <w:t xml:space="preserve"> -</w:t>
+      </w:r>
+      <w:proofErr w:type="gramEnd"/>
+      <w:r>
+        <w:t xml:space="preserve"> Irrelevant</w:t>
+      </w:r>
+    </w:p>
+    <w:p>
+      <w:pPr>
+        <w:pStyle w:val="ListParagraph"/>
+        <w:ind w:left="0"/>
+      </w:pPr>
+      <w:r>
+        <w:t xml:space="preserve">10. Curtis Walker - </w:t>
+      </w:r>
+      <w:proofErr w:type="gramStart"/>
+      <w:r>
+        <w:t>0.07281396431722455</w:t>
+      </w:r>
+      <w:r>
+        <w:t xml:space="preserve"> </w:t>
+      </w:r>
+      <w:r>
+        <w:t xml:space="preserve"> -</w:t>
+      </w:r>
+      <w:proofErr w:type="gramEnd"/>
+      <w:r>
+        <w:t xml:space="preserve"> Irrelevant</w:t>
+      </w:r>
+    </w:p>
+    <w:p>
+      <w:pPr>
+        <w:pStyle w:val="ListParagraph"/>
+        <w:ind w:left="0"/>
+      </w:pPr>
     </w:p>
     <w:p>
       <w:pPr>
@@ -2209,11 +3707,323 @@
       <w:r>
         <w:rPr>
           <w:rFonts w:eastAsia="Times New Roman" w:cstheme="minorHAnsi"/>
-          <w:sz w:val="24"/>
-          <w:szCs w:val="24"/>
-        </w:rPr>
-        <w:t xml:space="preserve">Query =  </w:t>
-      </w:r>
+          <w:b/>
+          <w:bCs/>
+          <w:sz w:val="24"/>
+          <w:szCs w:val="24"/>
+        </w:rPr>
+        <w:t>Query</w:t>
+      </w:r>
+      <w:r>
+        <w:rPr>
+          <w:rFonts w:eastAsia="Times New Roman" w:cstheme="minorHAnsi"/>
+          <w:sz w:val="24"/>
+          <w:szCs w:val="24"/>
+        </w:rPr>
+        <w:t xml:space="preserve"> </w:t>
+      </w:r>
+      <w:proofErr w:type="gramStart"/>
+      <w:r>
+        <w:rPr>
+          <w:rFonts w:eastAsia="Times New Roman" w:cstheme="minorHAnsi"/>
+          <w:sz w:val="24"/>
+          <w:szCs w:val="24"/>
+        </w:rPr>
+        <w:t xml:space="preserve">=  </w:t>
+      </w:r>
+      <w:r>
+        <w:rPr>
+          <w:rFonts w:eastAsia="Times New Roman" w:cstheme="minorHAnsi"/>
+          <w:sz w:val="24"/>
+          <w:szCs w:val="24"/>
+        </w:rPr>
+        <w:t>"</w:t>
+      </w:r>
+      <w:proofErr w:type="gramEnd"/>
+      <w:r>
+        <w:rPr>
+          <w:rFonts w:eastAsia="Times New Roman" w:cstheme="minorHAnsi"/>
+          <w:sz w:val="24"/>
+          <w:szCs w:val="24"/>
+        </w:rPr>
+        <w:t xml:space="preserve">Henry Barber Richardson </w:t>
+      </w:r>
+      <w:r>
+        <w:rPr>
+          <w:rFonts w:eastAsia="Times New Roman" w:cstheme="minorHAnsi"/>
+          <w:sz w:val="24"/>
+          <w:szCs w:val="24"/>
+        </w:rPr>
+        <w:t>American</w:t>
+      </w:r>
+      <w:r>
+        <w:rPr>
+          <w:rFonts w:eastAsia="Times New Roman" w:cstheme="minorHAnsi"/>
+          <w:sz w:val="24"/>
+          <w:szCs w:val="24"/>
+        </w:rPr>
+        <w:t xml:space="preserve"> archer won two Olympic bronze medals at two different editions of Olympic Games as well as youngest </w:t>
+      </w:r>
+      <w:proofErr w:type="spellStart"/>
+      <w:r>
+        <w:rPr>
+          <w:rFonts w:eastAsia="Times New Roman" w:cstheme="minorHAnsi"/>
+          <w:sz w:val="24"/>
+          <w:szCs w:val="24"/>
+        </w:rPr>
+        <w:t>medal</w:t>
+      </w:r>
+      <w:r>
+        <w:rPr>
+          <w:rFonts w:eastAsia="Times New Roman" w:cstheme="minorHAnsi"/>
+          <w:sz w:val="24"/>
+          <w:szCs w:val="24"/>
+        </w:rPr>
+        <w:t>l</w:t>
+      </w:r>
+      <w:r>
+        <w:rPr>
+          <w:rFonts w:eastAsia="Times New Roman" w:cstheme="minorHAnsi"/>
+          <w:sz w:val="24"/>
+          <w:szCs w:val="24"/>
+        </w:rPr>
+        <w:t>ist</w:t>
+      </w:r>
+      <w:proofErr w:type="spellEnd"/>
+      <w:r>
+        <w:rPr>
+          <w:rFonts w:eastAsia="Times New Roman" w:cstheme="minorHAnsi"/>
+          <w:sz w:val="24"/>
+          <w:szCs w:val="24"/>
+        </w:rPr>
+        <w:t xml:space="preserve"> at Summer Olympics at age of 15 years and 124 days. He also entered the Continental Style event, placing 15th with 171 points"</w:t>
+      </w:r>
+    </w:p>
+    <w:p>
+      <w:pPr>
+        <w:pStyle w:val="ListParagraph"/>
+        <w:ind w:left="0"/>
+      </w:pPr>
+      <w:r>
+        <w:t>----- Results ------</w:t>
+      </w:r>
+    </w:p>
+    <w:p>
+      <w:pPr>
+        <w:pStyle w:val="ListParagraph"/>
+        <w:ind w:left="0"/>
+      </w:pPr>
+      <w:r>
+        <w:t>1. Henry B. Richardson - 0.45297703207950313</w:t>
+      </w:r>
+      <w:r>
+        <w:t xml:space="preserve"> - Relevant</w:t>
+      </w:r>
+    </w:p>
+    <w:p>
+      <w:pPr>
+        <w:pStyle w:val="ListParagraph"/>
+        <w:ind w:left="0"/>
+      </w:pPr>
+      <w:r>
+        <w:t xml:space="preserve">2. Eugène </w:t>
+      </w:r>
+      <w:proofErr w:type="spellStart"/>
+      <w:r>
+        <w:t>Richez</w:t>
+      </w:r>
+      <w:proofErr w:type="spellEnd"/>
+      <w:r>
+        <w:t xml:space="preserve"> - 0.24967205589282598</w:t>
+      </w:r>
+      <w:r>
+        <w:t xml:space="preserve"> - Irrelevant</w:t>
+      </w:r>
+    </w:p>
+    <w:p>
+      <w:pPr>
+        <w:pStyle w:val="ListParagraph"/>
+        <w:ind w:left="0"/>
+      </w:pPr>
+      <w:r>
+        <w:t xml:space="preserve">3. Albert </w:t>
+      </w:r>
+      <w:proofErr w:type="spellStart"/>
+      <w:r>
+        <w:t>Dauchez</w:t>
+      </w:r>
+      <w:proofErr w:type="spellEnd"/>
+      <w:r>
+        <w:t xml:space="preserve"> - 0.219412469504806</w:t>
+      </w:r>
+      <w:r>
+        <w:t xml:space="preserve"> </w:t>
+      </w:r>
+      <w:r>
+        <w:t>- Irrelevant</w:t>
+      </w:r>
+    </w:p>
+    <w:p>
+      <w:pPr>
+        <w:pStyle w:val="ListParagraph"/>
+        <w:ind w:left="0"/>
+      </w:pPr>
+      <w:r>
+        <w:t xml:space="preserve">4. Charles </w:t>
+      </w:r>
+      <w:proofErr w:type="spellStart"/>
+      <w:r>
+        <w:t>Quervel</w:t>
+      </w:r>
+      <w:proofErr w:type="spellEnd"/>
+      <w:r>
+        <w:t xml:space="preserve"> - 0.219412469504806</w:t>
+      </w:r>
+      <w:r>
+        <w:t xml:space="preserve"> </w:t>
+      </w:r>
+      <w:r>
+        <w:t>- Irrelevant</w:t>
+      </w:r>
+    </w:p>
+    <w:p>
+      <w:pPr>
+        <w:pStyle w:val="ListParagraph"/>
+        <w:ind w:left="0"/>
+      </w:pPr>
+      <w:r>
+        <w:t xml:space="preserve">5. Louis-Albert </w:t>
+      </w:r>
+      <w:proofErr w:type="spellStart"/>
+      <w:r>
+        <w:t>Salingré</w:t>
+      </w:r>
+      <w:proofErr w:type="spellEnd"/>
+      <w:r>
+        <w:t xml:space="preserve"> - 0.21894216795297256</w:t>
+      </w:r>
+      <w:r>
+        <w:t xml:space="preserve"> </w:t>
+      </w:r>
+      <w:r>
+        <w:t>- Irrelevant</w:t>
+      </w:r>
+    </w:p>
+    <w:p>
+      <w:pPr>
+        <w:pStyle w:val="ListParagraph"/>
+        <w:ind w:left="0"/>
+      </w:pPr>
+      <w:r>
+        <w:t xml:space="preserve">6. Charles </w:t>
+      </w:r>
+      <w:proofErr w:type="spellStart"/>
+      <w:r>
+        <w:t>Aubras</w:t>
+      </w:r>
+      <w:proofErr w:type="spellEnd"/>
+      <w:r>
+        <w:t xml:space="preserve"> - 0.21639546981583338</w:t>
+      </w:r>
+      <w:r>
+        <w:t xml:space="preserve"> </w:t>
+      </w:r>
+      <w:r>
+        <w:t>- Irrelevant</w:t>
+      </w:r>
+    </w:p>
+    <w:p>
+      <w:pPr>
+        <w:pStyle w:val="ListParagraph"/>
+        <w:ind w:left="0"/>
+      </w:pPr>
+      <w:r>
+        <w:t xml:space="preserve">7. Eugène </w:t>
+      </w:r>
+      <w:proofErr w:type="spellStart"/>
+      <w:r>
+        <w:t>Grisot</w:t>
+      </w:r>
+      <w:proofErr w:type="spellEnd"/>
+      <w:r>
+        <w:t xml:space="preserve"> - 0.21297733647627606</w:t>
+      </w:r>
+      <w:r>
+        <w:t xml:space="preserve"> </w:t>
+      </w:r>
+      <w:r>
+        <w:t>- Irrelevant</w:t>
+      </w:r>
+    </w:p>
+    <w:p>
+      <w:pPr>
+        <w:pStyle w:val="ListParagraph"/>
+        <w:ind w:left="0"/>
+      </w:pPr>
+      <w:r>
+        <w:t xml:space="preserve">8. Henri </w:t>
+      </w:r>
+      <w:proofErr w:type="spellStart"/>
+      <w:r>
+        <w:t>Berton</w:t>
+      </w:r>
+      <w:proofErr w:type="spellEnd"/>
+      <w:r>
+        <w:t xml:space="preserve"> - 0.2100007218194126</w:t>
+      </w:r>
+      <w:r>
+        <w:t xml:space="preserve"> </w:t>
+      </w:r>
+      <w:r>
+        <w:t>- Irrelevant</w:t>
+      </w:r>
+    </w:p>
+    <w:p>
+      <w:pPr>
+        <w:pStyle w:val="ListParagraph"/>
+        <w:ind w:left="0"/>
+      </w:pPr>
+      <w:r>
+        <w:t xml:space="preserve">9. John </w:t>
+      </w:r>
+      <w:proofErr w:type="spellStart"/>
+      <w:r>
+        <w:t>Keyworth</w:t>
+      </w:r>
+      <w:proofErr w:type="spellEnd"/>
+      <w:r>
+        <w:t xml:space="preserve"> - 0.20919038670973172</w:t>
+      </w:r>
+      <w:r>
+        <w:t xml:space="preserve"> </w:t>
+      </w:r>
+      <w:r>
+        <w:t>- Irrelevant</w:t>
+      </w:r>
+    </w:p>
+    <w:p>
+      <w:pPr>
+        <w:pStyle w:val="ListParagraph"/>
+        <w:ind w:left="0"/>
+      </w:pPr>
+      <w:r>
+        <w:t>10. Oscar Jay - 0.2079392486335594</w:t>
+      </w:r>
+      <w:r>
+        <w:t xml:space="preserve"> </w:t>
+      </w:r>
+      <w:r>
+        <w:t>–</w:t>
+      </w:r>
+      <w:r>
+        <w:t xml:space="preserve"> Irrelevant</w:t>
+      </w:r>
+    </w:p>
+    <w:p>
+      <w:pPr>
+        <w:pStyle w:val="ListParagraph"/>
+        <w:ind w:left="0"/>
+      </w:pPr>
     </w:p>
     <w:p>
       <w:pPr>
@@ -2232,11 +4042,233 @@
       <w:r>
         <w:rPr>
           <w:rFonts w:eastAsia="Times New Roman" w:cstheme="minorHAnsi"/>
-          <w:sz w:val="24"/>
-          <w:szCs w:val="24"/>
-        </w:rPr>
-        <w:t xml:space="preserve">Query =  </w:t>
-      </w:r>
+          <w:b/>
+          <w:bCs/>
+          <w:sz w:val="24"/>
+          <w:szCs w:val="24"/>
+        </w:rPr>
+        <w:t>Query</w:t>
+      </w:r>
+      <w:r>
+        <w:rPr>
+          <w:rFonts w:eastAsia="Times New Roman" w:cstheme="minorHAnsi"/>
+          <w:sz w:val="24"/>
+          <w:szCs w:val="24"/>
+        </w:rPr>
+        <w:t xml:space="preserve"> </w:t>
+      </w:r>
+      <w:proofErr w:type="gramStart"/>
+      <w:r>
+        <w:rPr>
+          <w:rFonts w:eastAsia="Times New Roman" w:cstheme="minorHAnsi"/>
+          <w:sz w:val="24"/>
+          <w:szCs w:val="24"/>
+        </w:rPr>
+        <w:t xml:space="preserve">=  </w:t>
+      </w:r>
+      <w:r>
+        <w:rPr>
+          <w:rFonts w:eastAsia="Times New Roman" w:cstheme="minorHAnsi"/>
+          <w:sz w:val="24"/>
+          <w:szCs w:val="24"/>
+        </w:rPr>
+        <w:t>"</w:t>
+      </w:r>
+      <w:proofErr w:type="gramEnd"/>
+      <w:r>
+        <w:rPr>
+          <w:rFonts w:eastAsia="Times New Roman" w:cstheme="minorHAnsi"/>
+          <w:sz w:val="24"/>
+          <w:szCs w:val="24"/>
+        </w:rPr>
+        <w:t>Golf Resort Tycoon business simulation computer game based premise players construct</w:t>
+      </w:r>
+      <w:r>
+        <w:rPr>
+          <w:rFonts w:eastAsia="Times New Roman" w:cstheme="minorHAnsi"/>
+          <w:sz w:val="24"/>
+          <w:szCs w:val="24"/>
+        </w:rPr>
+        <w:t>i</w:t>
+      </w:r>
+      <w:r>
+        <w:rPr>
+          <w:rFonts w:eastAsia="Times New Roman" w:cstheme="minorHAnsi"/>
+          <w:sz w:val="24"/>
+          <w:szCs w:val="24"/>
+        </w:rPr>
+        <w:t>ng own golf resorts limited amount funds Instant Action Challenges"</w:t>
+      </w:r>
+    </w:p>
+    <w:p>
+      <w:pPr>
+        <w:pStyle w:val="ListParagraph"/>
+        <w:ind w:left="0"/>
+      </w:pPr>
+      <w:r>
+        <w:t>----- Results ------</w:t>
+      </w:r>
+    </w:p>
+    <w:p>
+      <w:pPr>
+        <w:pStyle w:val="ListParagraph"/>
+        <w:ind w:left="0"/>
+      </w:pPr>
+      <w:r>
+        <w:t>1. Golf Resort Tycoon - 0.5166967675090071</w:t>
+      </w:r>
+      <w:r>
+        <w:t xml:space="preserve"> </w:t>
+      </w:r>
+      <w:r>
+        <w:t>- Relevant</w:t>
+      </w:r>
+    </w:p>
+    <w:p>
+      <w:pPr>
+        <w:pStyle w:val="ListParagraph"/>
+        <w:ind w:left="0"/>
+      </w:pPr>
+      <w:r>
+        <w:t>2. Computer simulation and organizational studies - 0.09153813659852934</w:t>
+      </w:r>
+      <w:r>
+        <w:t xml:space="preserve"> </w:t>
+      </w:r>
+      <w:r>
+        <w:t>- Irrelevant</w:t>
+      </w:r>
+    </w:p>
+    <w:p>
+      <w:pPr>
+        <w:pStyle w:val="ListParagraph"/>
+        <w:ind w:left="0"/>
+      </w:pPr>
+      <w:r>
+        <w:t>3. Virtual Pool 64 - 0.08825076876984311</w:t>
+      </w:r>
+      <w:r>
+        <w:t xml:space="preserve"> </w:t>
+      </w:r>
+      <w:r>
+        <w:t>- Irrelevant</w:t>
+      </w:r>
+    </w:p>
+    <w:p>
+      <w:pPr>
+        <w:pStyle w:val="ListParagraph"/>
+        <w:ind w:left="0"/>
+      </w:pPr>
+      <w:r>
+        <w:t>4. Kenny Knox - 0.07715636733935873</w:t>
+      </w:r>
+      <w:r>
+        <w:t xml:space="preserve"> </w:t>
+      </w:r>
+      <w:r>
+        <w:t>- Irrelevant</w:t>
+      </w:r>
+    </w:p>
+    <w:p>
+      <w:pPr>
+        <w:pStyle w:val="ListParagraph"/>
+        <w:ind w:left="0"/>
+      </w:pPr>
+      <w:r>
+        <w:t>5. J. L. Lewis - 0.06860060665210235</w:t>
+      </w:r>
+      <w:r>
+        <w:t xml:space="preserve"> </w:t>
+      </w:r>
+      <w:r>
+        <w:t>- Irrelevant</w:t>
+      </w:r>
+    </w:p>
+    <w:p>
+      <w:pPr>
+        <w:pStyle w:val="ListParagraph"/>
+        <w:ind w:left="0"/>
+      </w:pPr>
+      <w:r>
+        <w:t>6. Battle Circuit - 0.0678278890320657</w:t>
+      </w:r>
+      <w:r>
+        <w:t xml:space="preserve"> </w:t>
+      </w:r>
+      <w:r>
+        <w:t>- Irrelevant</w:t>
+      </w:r>
+    </w:p>
+    <w:p>
+      <w:pPr>
+        <w:pStyle w:val="ListParagraph"/>
+        <w:ind w:left="0"/>
+      </w:pPr>
+      <w:r>
+        <w:t>7. Pebble Beach Road Races - 0.06449178042377926</w:t>
+      </w:r>
+      <w:r>
+        <w:t>- Irrelevant</w:t>
+      </w:r>
+    </w:p>
+    <w:p>
+      <w:pPr>
+        <w:pStyle w:val="ListParagraph"/>
+        <w:ind w:left="0"/>
+      </w:pPr>
+      <w:r>
+        <w:t xml:space="preserve">8. Rik </w:t>
+      </w:r>
+      <w:proofErr w:type="spellStart"/>
+      <w:r>
+        <w:t>Massengale</w:t>
+      </w:r>
+      <w:proofErr w:type="spellEnd"/>
+      <w:r>
+        <w:t xml:space="preserve"> - 0.060265224615404525</w:t>
+      </w:r>
+      <w:r>
+        <w:t xml:space="preserve"> </w:t>
+      </w:r>
+      <w:r>
+        <w:t>- Irrelevant</w:t>
+      </w:r>
+    </w:p>
+    <w:p>
+      <w:pPr>
+        <w:pStyle w:val="ListParagraph"/>
+        <w:ind w:left="0"/>
+      </w:pPr>
+      <w:r>
+        <w:t>9. Rugrats: Castle Capers - 0.05783751245982671</w:t>
+      </w:r>
+      <w:r>
+        <w:t xml:space="preserve"> </w:t>
+      </w:r>
+      <w:r>
+        <w:t>- Irrelevant</w:t>
+      </w:r>
+    </w:p>
+    <w:p>
+      <w:pPr>
+        <w:pStyle w:val="ListParagraph"/>
+        <w:ind w:left="0"/>
+      </w:pPr>
+      <w:r>
+        <w:t>10. Evolution Snowboarding - 0.05570943112024132</w:t>
+      </w:r>
+      <w:r>
+        <w:t xml:space="preserve"> –</w:t>
+      </w:r>
+      <w:r>
+        <w:t xml:space="preserve"> Irrelevant</w:t>
+      </w:r>
+    </w:p>
+    <w:p>
+      <w:pPr>
+        <w:pStyle w:val="ListParagraph"/>
+        <w:ind w:left="0"/>
+      </w:pPr>
     </w:p>
     <w:p>
       <w:pPr>
@@ -2255,11 +4287,255 @@
       <w:r>
         <w:rPr>
           <w:rFonts w:eastAsia="Times New Roman" w:cstheme="minorHAnsi"/>
-          <w:sz w:val="24"/>
-          <w:szCs w:val="24"/>
-        </w:rPr>
-        <w:t xml:space="preserve">Query =  </w:t>
-      </w:r>
+          <w:b/>
+          <w:bCs/>
+          <w:sz w:val="24"/>
+          <w:szCs w:val="24"/>
+        </w:rPr>
+        <w:t>Query</w:t>
+      </w:r>
+      <w:r>
+        <w:rPr>
+          <w:rFonts w:eastAsia="Times New Roman" w:cstheme="minorHAnsi"/>
+          <w:sz w:val="24"/>
+          <w:szCs w:val="24"/>
+        </w:rPr>
+        <w:t xml:space="preserve"> </w:t>
+      </w:r>
+      <w:proofErr w:type="gramStart"/>
+      <w:r>
+        <w:rPr>
+          <w:rFonts w:eastAsia="Times New Roman" w:cstheme="minorHAnsi"/>
+          <w:sz w:val="24"/>
+          <w:szCs w:val="24"/>
+        </w:rPr>
+        <w:t xml:space="preserve">=  </w:t>
+      </w:r>
+      <w:r>
+        <w:rPr>
+          <w:rFonts w:eastAsia="Times New Roman" w:cstheme="minorHAnsi"/>
+          <w:sz w:val="24"/>
+          <w:szCs w:val="24"/>
+        </w:rPr>
+        <w:t>“</w:t>
+      </w:r>
+      <w:proofErr w:type="gramEnd"/>
+      <w:r>
+        <w:rPr>
+          <w:rFonts w:eastAsia="Times New Roman" w:cstheme="minorHAnsi"/>
+          <w:sz w:val="24"/>
+          <w:szCs w:val="24"/>
+        </w:rPr>
+        <w:t>Baltimore Jewish Times</w:t>
+      </w:r>
+      <w:r>
+        <w:rPr>
+          <w:rFonts w:eastAsia="Times New Roman" w:cstheme="minorHAnsi"/>
+          <w:sz w:val="24"/>
+          <w:szCs w:val="24"/>
+        </w:rPr>
+        <w:t>”</w:t>
+      </w:r>
+    </w:p>
+    <w:p>
+      <w:pPr>
+        <w:pStyle w:val="ListParagraph"/>
+        <w:ind w:left="0"/>
+      </w:pPr>
+      <w:r>
+        <w:t xml:space="preserve">----- Results ------ </w:t>
+      </w:r>
+    </w:p>
+    <w:p>
+      <w:pPr>
+        <w:pStyle w:val="ListParagraph"/>
+        <w:ind w:left="0"/>
+      </w:pPr>
+      <w:r>
+        <w:t>1. Baltimore Jewish Times - 0.25872019518491507</w:t>
+      </w:r>
+      <w:r>
+        <w:t xml:space="preserve"> </w:t>
+      </w:r>
+      <w:r>
+        <w:t>- Relevant</w:t>
+      </w:r>
+    </w:p>
+    <w:p>
+      <w:pPr>
+        <w:pStyle w:val="ListParagraph"/>
+        <w:ind w:left="0"/>
+      </w:pPr>
+      <w:r>
+        <w:t>2. The Detroit Jewish News - 0.22698564477833263</w:t>
+      </w:r>
+      <w:r>
+        <w:t xml:space="preserve"> </w:t>
+      </w:r>
+      <w:r>
+        <w:t>- Relevant</w:t>
+      </w:r>
+    </w:p>
+    <w:p>
+      <w:pPr>
+        <w:pStyle w:val="ListParagraph"/>
+        <w:ind w:left="0"/>
+      </w:pPr>
+      <w:r>
+        <w:t>3. Knock three times - 0.1688230333980974</w:t>
+      </w:r>
+      <w:r>
+        <w:t xml:space="preserve"> </w:t>
+      </w:r>
+      <w:r>
+        <w:t>– Irrelevant</w:t>
+      </w:r>
+    </w:p>
+    <w:p>
+      <w:pPr>
+        <w:pStyle w:val="ListParagraph"/>
+        <w:ind w:left="0"/>
+      </w:pPr>
+      <w:r>
+        <w:t>4. Baltimore Metros - 0.13219415465510506</w:t>
+      </w:r>
+      <w:r>
+        <w:t xml:space="preserve"> </w:t>
+      </w:r>
+      <w:r>
+        <w:t xml:space="preserve">- </w:t>
+      </w:r>
+      <w:r>
+        <w:t>Irrelevant</w:t>
+      </w:r>
+    </w:p>
+    <w:p>
+      <w:pPr>
+        <w:pStyle w:val="ListParagraph"/>
+        <w:ind w:left="0"/>
+      </w:pPr>
+      <w:r>
+        <w:t>5. Washington Metros - 0.10751444126423694</w:t>
+      </w:r>
+      <w:r>
+        <w:t xml:space="preserve"> </w:t>
+      </w:r>
+      <w:r>
+        <w:t xml:space="preserve">- </w:t>
+      </w:r>
+      <w:r>
+        <w:t>Irrelevant</w:t>
+      </w:r>
+    </w:p>
+    <w:p>
+      <w:pPr>
+        <w:pStyle w:val="ListParagraph"/>
+        <w:ind w:left="0"/>
+      </w:pPr>
+      <w:r>
+        <w:t xml:space="preserve">6. Lisa </w:t>
+      </w:r>
+      <w:proofErr w:type="spellStart"/>
+      <w:r>
+        <w:t>Suhay</w:t>
+      </w:r>
+      <w:proofErr w:type="spellEnd"/>
+      <w:r>
+        <w:t xml:space="preserve"> - 0.10146943556540011</w:t>
+      </w:r>
+      <w:r>
+        <w:t xml:space="preserve"> </w:t>
+      </w:r>
+      <w:r>
+        <w:t>– Irrelevant</w:t>
+      </w:r>
+    </w:p>
+    <w:p>
+      <w:pPr>
+        <w:pStyle w:val="ListParagraph"/>
+        <w:ind w:left="0"/>
+      </w:pPr>
+      <w:r>
+        <w:t xml:space="preserve">7. David Ben </w:t>
+      </w:r>
+      <w:proofErr w:type="spellStart"/>
+      <w:r>
+        <w:t>Hassin</w:t>
+      </w:r>
+      <w:proofErr w:type="spellEnd"/>
+      <w:r>
+        <w:t xml:space="preserve"> - 0.0990473398350151</w:t>
+      </w:r>
+      <w:r>
+        <w:t xml:space="preserve"> </w:t>
+      </w:r>
+      <w:r>
+        <w:t>– Irrelevant</w:t>
+      </w:r>
+    </w:p>
+    <w:p>
+      <w:pPr>
+        <w:pStyle w:val="ListParagraph"/>
+        <w:ind w:left="0"/>
+      </w:pPr>
+      <w:r>
+        <w:t>8. Belvedere Records - 0.09550365332982287</w:t>
+      </w:r>
+      <w:r>
+        <w:t xml:space="preserve"> </w:t>
+      </w:r>
+      <w:r>
+        <w:t>– Irrelevant</w:t>
+      </w:r>
+    </w:p>
+    <w:p>
+      <w:pPr>
+        <w:pStyle w:val="ListParagraph"/>
+        <w:ind w:left="0"/>
+      </w:pPr>
+      <w:r>
+        <w:t>9. Moshe Sherer - 0.08723158446822835</w:t>
+      </w:r>
+      <w:r>
+        <w:t xml:space="preserve"> </w:t>
+      </w:r>
+      <w:r>
+        <w:t>– Irrelevant</w:t>
+      </w:r>
+    </w:p>
+    <w:p>
+      <w:pPr>
+        <w:pStyle w:val="ListParagraph"/>
+        <w:ind w:left="0"/>
+      </w:pPr>
+      <w:r>
+        <w:t xml:space="preserve">10. </w:t>
+      </w:r>
+      <w:proofErr w:type="spellStart"/>
+      <w:r>
+        <w:t>Deuterocohnia</w:t>
+      </w:r>
+      <w:proofErr w:type="spellEnd"/>
+      <w:r>
+        <w:t xml:space="preserve"> - 0.08647798391207147</w:t>
+      </w:r>
+      <w:r>
+        <w:t xml:space="preserve"> </w:t>
+      </w:r>
+      <w:r>
+        <w:t>– Irrelevant</w:t>
+      </w:r>
+    </w:p>
+    <w:p>
+      <w:pPr>
+        <w:pStyle w:val="ListParagraph"/>
+        <w:spacing w:after="150" w:line="240" w:lineRule="auto"/>
+        <w:rPr>
+          <w:rFonts w:eastAsia="Times New Roman" w:cstheme="minorHAnsi"/>
+          <w:sz w:val="24"/>
+          <w:szCs w:val="24"/>
+        </w:rPr>
+      </w:pPr>
     </w:p>
     <w:p>
       <w:pPr>
@@ -2294,12 +4570,12 @@
   <w:abstractNum w:abstractNumId="0" w15:restartNumberingAfterBreak="0">
     <w:nsid w:val="04BC56F4"/>
     <w:multiLevelType w:val="hybridMultilevel"/>
-    <w:tmpl w:val="21482D52"/>
-    <w:lvl w:ilvl="0" w:tplc="04090011">
-      <w:start w:val="1"/>
-      <w:numFmt w:val="decimal"/>
-      <w:lvlText w:val="%1)"/>
-      <w:lvlJc w:val="left"/>
+    <w:tmpl w:val="5F662066"/>
+    <w:lvl w:ilvl="0" w:tplc="04090013">
+      <w:start w:val="1"/>
+      <w:numFmt w:val="upperRoman"/>
+      <w:lvlText w:val="%1."/>
+      <w:lvlJc w:val="right"/>
       <w:pPr>
         <w:ind w:left="720" w:hanging="360"/>
       </w:pPr>
@@ -3703,6 +5979,7 @@
   <w:style w:type="character" w:default="1" w:styleId="DefaultParagraphFont">
     <w:name w:val="Default Paragraph Font"/>
     <w:uiPriority w:val="1"/>
+    <w:semiHidden/>
     <w:unhideWhenUsed/>
   </w:style>
   <w:style w:type="table" w:default="1" w:styleId="TableNormal">

</xml_diff>